<commit_message>
zadania z labolatoriow 1, dodatkowe cwiczenia konieczne do wykonania
</commit_message>
<xml_diff>
--- a/TestowanieLabolatoria1.docx
+++ b/TestowanieLabolatoria1.docx
@@ -834,10 +834,19 @@
       </w:r>
     </w:p>
     <w:p>
-      <w:r>
-        <w:t>https://regexone.com/lesson/misc_meta_characters?</w:t>
-      </w:r>
-    </w:p>
+      <w:hyperlink r:id="rId13" w:history="1">
+        <w:r>
+          <w:rPr>
+            <w:rStyle w:val="Hipercze"/>
+          </w:rPr>
+          <w:t>https://regexone.com/lesson/misc_meta_characters</w:t>
+        </w:r>
+      </w:hyperlink>
+      <w:r>
+        <w:t>?</w:t>
+      </w:r>
+    </w:p>
+    <w:p/>
     <w:sectPr>
       <w:pgSz w:w="11906" w:h="16838"/>
       <w:pgMar w:top="1417" w:right="1417" w:bottom="1417" w:left="1417" w:header="708" w:footer="708" w:gutter="0"/>
@@ -1274,6 +1283,29 @@
     <w:semiHidden/>
     <w:unhideWhenUsed/>
   </w:style>
+  <w:style w:type="character" w:styleId="Hipercze">
+    <w:name w:val="Hyperlink"/>
+    <w:basedOn w:val="Domylnaczcionkaakapitu"/>
+    <w:uiPriority w:val="99"/>
+    <w:unhideWhenUsed/>
+    <w:rsid w:val="00C54D53"/>
+    <w:rPr>
+      <w:color w:val="0563C1" w:themeColor="hyperlink"/>
+      <w:u w:val="single"/>
+    </w:rPr>
+  </w:style>
+  <w:style w:type="character" w:styleId="Nierozpoznanawzmianka">
+    <w:name w:val="Unresolved Mention"/>
+    <w:basedOn w:val="Domylnaczcionkaakapitu"/>
+    <w:uiPriority w:val="99"/>
+    <w:semiHidden/>
+    <w:unhideWhenUsed/>
+    <w:rsid w:val="00C54D53"/>
+    <w:rPr>
+      <w:color w:val="605E5C"/>
+      <w:shd w:val="clear" w:color="auto" w:fill="E1DFDD"/>
+    </w:rPr>
+  </w:style>
 </w:styles>
 </file>
 

</xml_diff>